<commit_message>
Update PIM Engenharia de Software II.docx
</commit_message>
<xml_diff>
--- a/Callme/PIM/PIM Engenharia de Software II.docx
+++ b/Callme/PIM/PIM Engenharia de Software II.docx
@@ -524,44 +524,8 @@
           <w:lang w:val="pt-BR"/>
         </w:rPr>
       </w:pPr>
-      <w:r>
-        <w:rPr>
-          <w:rFonts w:hint="default" w:ascii="Arial" w:hAnsi="Arial" w:eastAsia="Segoe UI" w:cs="Arial"/>
-          <w:b w:val="0"/>
-          <w:bCs w:val="0"/>
-          <w:i w:val="0"/>
-          <w:iCs w:val="0"/>
-          <w:caps w:val="0"/>
-          <w:color w:val="000000"/>
-          <w:spacing w:val="0"/>
-          <w:sz w:val="24"/>
-          <w:szCs w:val="24"/>
-          <w:shd w:val="clear" w:fill="FFFFFF"/>
-          <w:vertAlign w:val="baseline"/>
-          <w:lang w:val="pt-BR"/>
-        </w:rPr>
-        <w:t>Teste</w:t>
-      </w:r>
       <w:bookmarkStart w:id="0" w:name="_GoBack"/>
       <w:bookmarkEnd w:id="0"/>
-      <w:r>
-        <w:rPr>
-          <w:rFonts w:hint="default" w:ascii="Arial" w:hAnsi="Arial" w:eastAsia="Segoe UI" w:cs="Arial"/>
-          <w:b w:val="0"/>
-          <w:bCs w:val="0"/>
-          <w:i w:val="0"/>
-          <w:iCs w:val="0"/>
-          <w:caps w:val="0"/>
-          <w:color w:val="000000"/>
-          <w:spacing w:val="0"/>
-          <w:sz w:val="24"/>
-          <w:szCs w:val="24"/>
-          <w:shd w:val="clear" w:fill="FFFFFF"/>
-          <w:vertAlign w:val="baseline"/>
-          <w:lang w:val="pt-BR"/>
-        </w:rPr>
-        <w:t> </w:t>
-      </w:r>
     </w:p>
     <w:p/>
     <w:p/>

</xml_diff>